<commit_message>
title page n date
</commit_message>
<xml_diff>
--- a/Software_Requirements_Specification.docx
+++ b/Software_Requirements_Specification.docx
@@ -269,6 +269,7 @@
     <w:p>
       <w:pPr>
         <w:ind w:left="6540"/>
+        <w:jc w:val="right"/>
         <w:rPr>
           <w:sz w:val="20"/>
           <w:szCs w:val="20"/>
@@ -324,6 +325,7 @@
     <w:p>
       <w:pPr>
         <w:ind w:left="6480"/>
+        <w:jc w:val="right"/>
         <w:rPr>
           <w:rFonts w:ascii="Arial" w:eastAsia="Arial" w:hAnsi="Arial" w:cs="Arial"/>
           <w:b/>
@@ -346,6 +348,7 @@
     <w:p>
       <w:pPr>
         <w:ind w:left="6480"/>
+        <w:jc w:val="right"/>
         <w:rPr>
           <w:rFonts w:ascii="Arial" w:eastAsia="Arial" w:hAnsi="Arial" w:cs="Arial"/>
           <w:b/>
@@ -358,6 +361,7 @@
     <w:p>
       <w:pPr>
         <w:ind w:left="6480"/>
+        <w:jc w:val="right"/>
         <w:rPr>
           <w:rFonts w:ascii="Arial" w:eastAsia="Arial" w:hAnsi="Arial" w:cs="Arial"/>
           <w:bCs/>
@@ -372,114 +376,97 @@
           <w:sz w:val="27"/>
           <w:szCs w:val="27"/>
         </w:rPr>
-        <w:t xml:space="preserve">Abdullah </w:t>
-      </w:r>
-      <w:proofErr w:type="spellStart"/>
-      <w:r>
+        <w:t>Abdullah Alshamdayn</w:t>
+      </w:r>
+    </w:p>
+    <w:p>
+      <w:pPr>
+        <w:ind w:left="6480"/>
+        <w:jc w:val="right"/>
         <w:rPr>
           <w:rFonts w:ascii="Arial" w:eastAsia="Arial" w:hAnsi="Arial" w:cs="Arial"/>
           <w:bCs/>
           <w:sz w:val="27"/>
           <w:szCs w:val="27"/>
         </w:rPr>
-        <w:t>Alshamdayn</w:t>
-      </w:r>
-      <w:proofErr w:type="spellEnd"/>
-    </w:p>
-    <w:p>
-      <w:pPr>
-        <w:ind w:left="6480"/>
+      </w:pPr>
+      <w:r>
         <w:rPr>
           <w:rFonts w:ascii="Arial" w:eastAsia="Arial" w:hAnsi="Arial" w:cs="Arial"/>
           <w:bCs/>
           <w:sz w:val="27"/>
           <w:szCs w:val="27"/>
         </w:rPr>
-      </w:pPr>
-      <w:r>
+        <w:t>Justin Biggs</w:t>
+      </w:r>
+    </w:p>
+    <w:p>
+      <w:pPr>
+        <w:ind w:left="6480"/>
+        <w:jc w:val="right"/>
         <w:rPr>
           <w:rFonts w:ascii="Arial" w:eastAsia="Arial" w:hAnsi="Arial" w:cs="Arial"/>
           <w:bCs/>
           <w:sz w:val="27"/>
           <w:szCs w:val="27"/>
         </w:rPr>
-        <w:t>Justin Biggs</w:t>
-      </w:r>
-    </w:p>
-    <w:p>
-      <w:pPr>
-        <w:ind w:left="6480"/>
+      </w:pPr>
+      <w:r>
         <w:rPr>
           <w:rFonts w:ascii="Arial" w:eastAsia="Arial" w:hAnsi="Arial" w:cs="Arial"/>
           <w:bCs/>
           <w:sz w:val="27"/>
           <w:szCs w:val="27"/>
         </w:rPr>
-      </w:pPr>
-      <w:r>
+        <w:t>Joe Childress</w:t>
+      </w:r>
+    </w:p>
+    <w:p>
+      <w:pPr>
+        <w:ind w:left="6480"/>
+        <w:jc w:val="right"/>
         <w:rPr>
           <w:rFonts w:ascii="Arial" w:eastAsia="Arial" w:hAnsi="Arial" w:cs="Arial"/>
           <w:bCs/>
           <w:sz w:val="27"/>
           <w:szCs w:val="27"/>
         </w:rPr>
-        <w:t>Joe Childress</w:t>
-      </w:r>
-    </w:p>
-    <w:p>
-      <w:pPr>
-        <w:ind w:left="6480"/>
+      </w:pPr>
+      <w:r>
         <w:rPr>
           <w:rFonts w:ascii="Arial" w:eastAsia="Arial" w:hAnsi="Arial" w:cs="Arial"/>
           <w:bCs/>
           <w:sz w:val="27"/>
           <w:szCs w:val="27"/>
         </w:rPr>
-      </w:pPr>
-      <w:r>
+        <w:t>Sai Monika Dasari</w:t>
+      </w:r>
+    </w:p>
+    <w:p>
+      <w:pPr>
+        <w:ind w:left="6480"/>
+        <w:jc w:val="right"/>
         <w:rPr>
           <w:rFonts w:ascii="Arial" w:eastAsia="Arial" w:hAnsi="Arial" w:cs="Arial"/>
           <w:bCs/>
           <w:sz w:val="27"/>
           <w:szCs w:val="27"/>
         </w:rPr>
-        <w:t>Sai Monika Dasari</w:t>
-      </w:r>
-    </w:p>
-    <w:p>
-      <w:pPr>
-        <w:ind w:left="6480"/>
+      </w:pPr>
+      <w:r>
         <w:rPr>
           <w:rFonts w:ascii="Arial" w:eastAsia="Arial" w:hAnsi="Arial" w:cs="Arial"/>
           <w:bCs/>
           <w:sz w:val="27"/>
           <w:szCs w:val="27"/>
         </w:rPr>
-      </w:pPr>
-      <w:r>
-        <w:rPr>
-          <w:rFonts w:ascii="Arial" w:eastAsia="Arial" w:hAnsi="Arial" w:cs="Arial"/>
-          <w:bCs/>
-          <w:sz w:val="27"/>
-          <w:szCs w:val="27"/>
-        </w:rPr>
-        <w:t xml:space="preserve">Stetson </w:t>
-      </w:r>
-      <w:proofErr w:type="spellStart"/>
-      <w:r>
-        <w:rPr>
-          <w:rFonts w:ascii="Arial" w:eastAsia="Arial" w:hAnsi="Arial" w:cs="Arial"/>
-          <w:bCs/>
-          <w:sz w:val="27"/>
-          <w:szCs w:val="27"/>
-        </w:rPr>
-        <w:t>Bosecker</w:t>
-      </w:r>
-      <w:proofErr w:type="spellEnd"/>
+        <w:t>Stetson Bosecker</w:t>
+      </w:r>
     </w:p>
     <w:p>
       <w:pPr>
         <w:ind w:left="6480"/>
+        <w:jc w:val="right"/>
         <w:rPr>
           <w:sz w:val="20"/>
           <w:szCs w:val="20"/>
@@ -489,6 +476,7 @@
     <w:p>
       <w:pPr>
         <w:spacing w:line="200" w:lineRule="exact"/>
+        <w:jc w:val="right"/>
         <w:rPr>
           <w:sz w:val="24"/>
           <w:szCs w:val="24"/>
@@ -498,6 +486,7 @@
     <w:p>
       <w:pPr>
         <w:spacing w:line="200" w:lineRule="exact"/>
+        <w:jc w:val="right"/>
         <w:rPr>
           <w:sz w:val="24"/>
           <w:szCs w:val="24"/>
@@ -507,6 +496,7 @@
     <w:p>
       <w:pPr>
         <w:spacing w:line="200" w:lineRule="exact"/>
+        <w:jc w:val="right"/>
         <w:rPr>
           <w:sz w:val="24"/>
           <w:szCs w:val="24"/>
@@ -516,6 +506,7 @@
     <w:p>
       <w:pPr>
         <w:spacing w:line="370" w:lineRule="exact"/>
+        <w:jc w:val="right"/>
         <w:rPr>
           <w:sz w:val="24"/>
           <w:szCs w:val="24"/>
@@ -525,6 +516,7 @@
     <w:p>
       <w:pPr>
         <w:ind w:left="7360"/>
+        <w:jc w:val="right"/>
         <w:rPr>
           <w:b/>
           <w:sz w:val="20"/>
@@ -545,6 +537,7 @@
     <w:p>
       <w:pPr>
         <w:spacing w:line="200" w:lineRule="exact"/>
+        <w:jc w:val="right"/>
         <w:rPr>
           <w:sz w:val="24"/>
           <w:szCs w:val="24"/>
@@ -554,6 +547,7 @@
     <w:p>
       <w:pPr>
         <w:spacing w:line="369" w:lineRule="exact"/>
+        <w:jc w:val="right"/>
         <w:rPr>
           <w:sz w:val="24"/>
           <w:szCs w:val="24"/>
@@ -597,7 +591,7 @@
           <w:sz w:val="28"/>
           <w:szCs w:val="28"/>
         </w:rPr>
-        <w:t>1</w:t>
+        <w:t>3</w:t>
       </w:r>
       <w:r>
         <w:rPr>
@@ -633,6 +627,7 @@
     <w:p>
       <w:pPr>
         <w:spacing w:line="200" w:lineRule="exact"/>
+        <w:jc w:val="right"/>
         <w:rPr>
           <w:sz w:val="24"/>
           <w:szCs w:val="24"/>
@@ -685,33 +680,7 @@
           <w:sz w:val="17"/>
           <w:szCs w:val="17"/>
         </w:rPr>
-        <w:t xml:space="preserve">Copyright © 1999 by Karl E. </w:t>
-      </w:r>
-      <w:proofErr w:type="spellStart"/>
-      <w:r>
-        <w:rPr>
-          <w:rFonts w:ascii="Arial" w:eastAsia="Arial" w:hAnsi="Arial" w:cs="Arial"/>
-          <w:b/>
-          <w:bCs/>
-          <w:i/>
-          <w:iCs/>
-          <w:sz w:val="17"/>
-          <w:szCs w:val="17"/>
-        </w:rPr>
-        <w:t>Wiegers</w:t>
-      </w:r>
-      <w:proofErr w:type="spellEnd"/>
-      <w:r>
-        <w:rPr>
-          <w:rFonts w:ascii="Arial" w:eastAsia="Arial" w:hAnsi="Arial" w:cs="Arial"/>
-          <w:b/>
-          <w:bCs/>
-          <w:i/>
-          <w:iCs/>
-          <w:sz w:val="17"/>
-          <w:szCs w:val="17"/>
-        </w:rPr>
-        <w:t>. Permission is granted to use, modify, and distribute this document.</w:t>
+        <w:t>Copyright © 1999 by Karl E. Wiegers. Permission is granted to use, modify, and distribute this document.</w:t>
       </w:r>
     </w:p>
     <w:p>
@@ -5447,29 +5416,7 @@
                 <w:sz w:val="24"/>
                 <w:szCs w:val="24"/>
               </w:rPr>
-              <w:t xml:space="preserve">Reason </w:t>
-            </w:r>
-            <w:proofErr w:type="gramStart"/>
-            <w:r>
-              <w:rPr>
-                <w:rFonts w:ascii="Arial" w:eastAsia="Arial" w:hAnsi="Arial" w:cs="Arial"/>
-                <w:b/>
-                <w:bCs/>
-                <w:sz w:val="24"/>
-                <w:szCs w:val="24"/>
-              </w:rPr>
-              <w:t>For</w:t>
-            </w:r>
-            <w:proofErr w:type="gramEnd"/>
-            <w:r>
-              <w:rPr>
-                <w:rFonts w:ascii="Arial" w:eastAsia="Arial" w:hAnsi="Arial" w:cs="Arial"/>
-                <w:b/>
-                <w:bCs/>
-                <w:sz w:val="24"/>
-                <w:szCs w:val="24"/>
-              </w:rPr>
-              <w:t xml:space="preserve"> Changes</w:t>
+              <w:t>Reason For Changes</w:t>
             </w:r>
           </w:p>
         </w:tc>
@@ -6002,7 +5949,21 @@
           <w:sz w:val="24"/>
           <w:szCs w:val="24"/>
         </w:rPr>
-        <w:t>The remaining sections of this document are organized in the following order, in Selection 2 an overall general description of the project is discussed. Section 3 provides external interface requirements that include user GUI, software, hardware, and communication interface. Section 4 gives the domain model. Whereat section 5 discusses system features, which include use cases and functional requirements. Finally, non-functional requirements are covered in section 6.</w:t>
+        <w:t>The remaining sections of this document are organized in the following order, in Se</w:t>
+      </w:r>
+      <w:r>
+        <w:rPr>
+          <w:sz w:val="24"/>
+          <w:szCs w:val="24"/>
+        </w:rPr>
+        <w:t>ction</w:t>
+      </w:r>
+      <w:r>
+        <w:rPr>
+          <w:sz w:val="24"/>
+          <w:szCs w:val="24"/>
+        </w:rPr>
+        <w:t xml:space="preserve"> 2 an overall general description of the project is discussed. Section 3 provides external interface requirements that include user GUI, software, hardware, and communication interface. Section 4 gives the domain model. Whereat section 5 discusses system features, which include use cases and functional requirements. Finally, non-functional requirements are covered in section 6.</w:t>
       </w:r>
     </w:p>
     <w:p>
@@ -6075,21 +6036,7 @@
         <w:rPr>
           <w:rFonts w:eastAsiaTheme="minorEastAsia"/>
         </w:rPr>
-        <w:t xml:space="preserve">Hsieh, </w:t>
-      </w:r>
-      <w:proofErr w:type="spellStart"/>
-      <w:r>
-        <w:rPr>
-          <w:rFonts w:eastAsiaTheme="minorEastAsia"/>
-        </w:rPr>
-        <w:t>Jui-chen</w:t>
-      </w:r>
-      <w:proofErr w:type="spellEnd"/>
-      <w:r>
-        <w:rPr>
-          <w:rFonts w:eastAsiaTheme="minorEastAsia"/>
-        </w:rPr>
-        <w:t>; Hsu, Meng-Wei; ‘BMC Medical Informatics and Decision Making’</w:t>
+        <w:t>Hsieh, Jui-chen; Hsu, Meng-Wei; ‘BMC Medical Informatics and Decision Making’</w:t>
       </w:r>
       <w:r>
         <w:rPr>
@@ -6115,33 +6062,11 @@
           <w:rFonts w:eastAsiaTheme="minorEastAsia"/>
         </w:rPr>
       </w:pPr>
-      <w:proofErr w:type="spellStart"/>
       <w:r>
         <w:rPr>
           <w:rFonts w:eastAsiaTheme="minorEastAsia"/>
         </w:rPr>
-        <w:t>Nasiff</w:t>
-      </w:r>
-      <w:proofErr w:type="spellEnd"/>
-      <w:r>
-        <w:rPr>
-          <w:rFonts w:eastAsiaTheme="minorEastAsia"/>
-        </w:rPr>
-        <w:t xml:space="preserve"> Associates, Inc. ‘</w:t>
-      </w:r>
-      <w:proofErr w:type="spellStart"/>
-      <w:r>
-        <w:rPr>
-          <w:rFonts w:eastAsiaTheme="minorEastAsia"/>
-        </w:rPr>
-        <w:t>CardioCard</w:t>
-      </w:r>
-      <w:proofErr w:type="spellEnd"/>
-      <w:r>
-        <w:rPr>
-          <w:rFonts w:eastAsiaTheme="minorEastAsia"/>
-        </w:rPr>
-        <w:t xml:space="preserve"> EKG Module’</w:t>
+        <w:t>Nasiff Associates, Inc. ‘CardioCard EKG Module’</w:t>
       </w:r>
     </w:p>
     <w:p>
@@ -7099,23 +7024,23 @@
           <w:docGrid w:linePitch="299"/>
         </w:sectPr>
       </w:pPr>
-      <w:bookmarkStart w:id="38" w:name="_Toc439994680"/>
-      <w:bookmarkStart w:id="39" w:name="_Toc53311169"/>
-      <w:bookmarkStart w:id="40" w:name="page6"/>
+      <w:bookmarkStart w:id="38" w:name="page6"/>
+      <w:bookmarkStart w:id="39" w:name="_Toc439994680"/>
+      <w:bookmarkStart w:id="40" w:name="_Toc53311169"/>
+      <w:bookmarkEnd w:id="38"/>
+    </w:p>
+    <w:p>
+      <w:pPr>
+        <w:pStyle w:val="Heading2"/>
+      </w:pPr>
+      <w:r>
+        <w:t>Assumptions and Dependencies</w:t>
+      </w:r>
+      <w:bookmarkEnd w:id="39"/>
       <w:bookmarkEnd w:id="40"/>
     </w:p>
     <w:p>
       <w:pPr>
-        <w:pStyle w:val="Heading2"/>
-      </w:pPr>
-      <w:r>
-        <w:t>Assumptions and Dependencies</w:t>
-      </w:r>
-      <w:bookmarkEnd w:id="38"/>
-      <w:bookmarkEnd w:id="39"/>
-    </w:p>
-    <w:p>
-      <w:pPr>
         <w:spacing w:line="228" w:lineRule="auto"/>
         <w:rPr>
           <w:sz w:val="24"/>
@@ -7128,25 +7053,7 @@
           <w:sz w:val="24"/>
           <w:szCs w:val="24"/>
         </w:rPr>
-        <w:t xml:space="preserve">Since the proposed system or application is designed using cloud services, high quality infrastructure would play an important role in hassle free service. Also, AWS costs </w:t>
-      </w:r>
-      <w:proofErr w:type="gramStart"/>
-      <w:r>
-        <w:rPr>
-          <w:rFonts w:eastAsia="Arial"/>
-          <w:sz w:val="24"/>
-          <w:szCs w:val="24"/>
-        </w:rPr>
-        <w:t>is</w:t>
-      </w:r>
-      <w:proofErr w:type="gramEnd"/>
-      <w:r>
-        <w:rPr>
-          <w:rFonts w:eastAsia="Arial"/>
-          <w:sz w:val="24"/>
-          <w:szCs w:val="24"/>
-        </w:rPr>
-        <w:t xml:space="preserve"> another key factor to be considered while building the product and the patient registering for service should be responsible for the cost of portable EKG at home. Similarly, the administration will take care of the cost for third party cloud service provider.</w:t>
+        <w:t>Since the proposed system or application is designed using cloud services, high quality infrastructure would play an important role in hassle free service. Also, AWS costs is another key factor to be considered while building the product and the patient registering for service should be responsible for the cost of portable EKG at home. Similarly, the administration will take care of the cost for third party cloud service provider.</w:t>
       </w:r>
     </w:p>
     <w:p>
@@ -8298,43 +8205,7 @@
           <w:sz w:val="24"/>
           <w:szCs w:val="24"/>
         </w:rPr>
-        <w:t xml:space="preserve"> and EKG Data Acquisition System (DAQ) use existing hardware. The DAQ chosen is the </w:t>
-      </w:r>
-      <w:proofErr w:type="spellStart"/>
-      <w:r>
-        <w:rPr>
-          <w:rFonts w:eastAsia="Arial"/>
-          <w:sz w:val="24"/>
-          <w:szCs w:val="24"/>
-        </w:rPr>
-        <w:t>Nasiff</w:t>
-      </w:r>
-      <w:proofErr w:type="spellEnd"/>
-      <w:r>
-        <w:rPr>
-          <w:rFonts w:eastAsia="Arial"/>
-          <w:sz w:val="24"/>
-          <w:szCs w:val="24"/>
-        </w:rPr>
-        <w:t xml:space="preserve"> </w:t>
-      </w:r>
-      <w:proofErr w:type="spellStart"/>
-      <w:r>
-        <w:rPr>
-          <w:rFonts w:eastAsia="Arial"/>
-          <w:sz w:val="24"/>
-          <w:szCs w:val="24"/>
-        </w:rPr>
-        <w:t>CardioCard</w:t>
-      </w:r>
-      <w:proofErr w:type="spellEnd"/>
-      <w:r>
-        <w:rPr>
-          <w:rFonts w:eastAsia="Arial"/>
-          <w:sz w:val="24"/>
-          <w:szCs w:val="24"/>
-        </w:rPr>
-        <w:t xml:space="preserve"> Mobile. It connects directly to the EKG leads and communicates wirelessly via Bluetooth to a tablet in the patient’s home. Figure 3.7 shows the EKG DAQ. </w:t>
+        <w:t xml:space="preserve"> and EKG Data Acquisition System (DAQ) use existing hardware. The DAQ chosen is the Nasiff CardioCard Mobile. It connects directly to the EKG leads and communicates wirelessly via Bluetooth to a tablet in the patient’s home. Figure 3.7 shows the EKG DAQ. </w:t>
       </w:r>
       <w:r>
         <w:rPr>
@@ -8577,23 +8448,7 @@
           <w:sz w:val="24"/>
           <w:szCs w:val="24"/>
         </w:rPr>
-        <w:t xml:space="preserve">Amazon Web Services has </w:t>
-      </w:r>
-      <w:proofErr w:type="gramStart"/>
-      <w:r>
-        <w:rPr>
-          <w:sz w:val="24"/>
-          <w:szCs w:val="24"/>
-        </w:rPr>
-        <w:t>all of</w:t>
-      </w:r>
-      <w:proofErr w:type="gramEnd"/>
-      <w:r>
-        <w:rPr>
-          <w:sz w:val="24"/>
-          <w:szCs w:val="24"/>
-        </w:rPr>
-        <w:t xml:space="preserve"> the tools necessary to implement this system across web browsers and mobile devices. </w:t>
+        <w:t xml:space="preserve">Amazon Web Services has all of the tools necessary to implement this system across web browsers and mobile devices. </w:t>
       </w:r>
       <w:r>
         <w:rPr>
@@ -10350,73 +10205,7 @@
           <w:i w:val="0"/>
           <w:iCs/>
         </w:rPr>
-        <w:t xml:space="preserve">Username, </w:t>
-      </w:r>
-      <w:proofErr w:type="spellStart"/>
-      <w:r>
-        <w:rPr>
-          <w:rFonts w:ascii="Times New Roman" w:hAnsi="Times New Roman"/>
-          <w:b w:val="0"/>
-          <w:bCs/>
-          <w:i w:val="0"/>
-          <w:iCs/>
-        </w:rPr>
-        <w:t>Firstname</w:t>
-      </w:r>
-      <w:proofErr w:type="spellEnd"/>
-      <w:r>
-        <w:rPr>
-          <w:rFonts w:ascii="Times New Roman" w:hAnsi="Times New Roman"/>
-          <w:b w:val="0"/>
-          <w:bCs/>
-          <w:i w:val="0"/>
-          <w:iCs/>
-        </w:rPr>
-        <w:t xml:space="preserve">, </w:t>
-      </w:r>
-      <w:proofErr w:type="spellStart"/>
-      <w:r>
-        <w:rPr>
-          <w:rFonts w:ascii="Times New Roman" w:hAnsi="Times New Roman"/>
-          <w:b w:val="0"/>
-          <w:bCs/>
-          <w:i w:val="0"/>
-          <w:iCs/>
-        </w:rPr>
-        <w:t>Middlename</w:t>
-      </w:r>
-      <w:proofErr w:type="spellEnd"/>
-      <w:r>
-        <w:rPr>
-          <w:rFonts w:ascii="Times New Roman" w:hAnsi="Times New Roman"/>
-          <w:b w:val="0"/>
-          <w:bCs/>
-          <w:i w:val="0"/>
-          <w:iCs/>
-        </w:rPr>
-        <w:t xml:space="preserve">, </w:t>
-      </w:r>
-      <w:proofErr w:type="spellStart"/>
-      <w:r>
-        <w:rPr>
-          <w:rFonts w:ascii="Times New Roman" w:hAnsi="Times New Roman"/>
-          <w:b w:val="0"/>
-          <w:bCs/>
-          <w:i w:val="0"/>
-          <w:iCs/>
-        </w:rPr>
-        <w:t>Lastname</w:t>
-      </w:r>
-      <w:proofErr w:type="spellEnd"/>
-      <w:r>
-        <w:rPr>
-          <w:rFonts w:ascii="Times New Roman" w:hAnsi="Times New Roman"/>
-          <w:b w:val="0"/>
-          <w:bCs/>
-          <w:i w:val="0"/>
-          <w:iCs/>
-        </w:rPr>
-        <w:t>, Role, Email</w:t>
+        <w:t>Username, Firstname, Middlename, Lastname, Role, Email</w:t>
       </w:r>
     </w:p>
     <w:p>
@@ -12841,20 +12630,8 @@
           <w:iCs/>
         </w:rPr>
         <w:tab/>
-        <w:t xml:space="preserve">Username, </w:t>
-      </w:r>
-      <w:proofErr w:type="spellStart"/>
-      <w:r>
-        <w:rPr>
-          <w:rFonts w:ascii="Times New Roman" w:hAnsi="Times New Roman"/>
-          <w:b w:val="0"/>
-          <w:bCs/>
-          <w:i w:val="0"/>
-          <w:iCs/>
-        </w:rPr>
-        <w:t>Userid</w:t>
-      </w:r>
-      <w:proofErr w:type="spellEnd"/>
+        <w:t>Username, Userid</w:t>
+      </w:r>
     </w:p>
     <w:p>
       <w:pPr>
@@ -14343,25 +14120,51 @@
       <w:r>
         <w:t xml:space="preserve">Figure </w:t>
       </w:r>
-      <w:fldSimple w:instr=" STYLEREF 1 \s ">
-        <w:r>
-          <w:rPr>
-            <w:noProof/>
-          </w:rPr>
-          <w:t>5</w:t>
-        </w:r>
-      </w:fldSimple>
+      <w:r>
+        <w:fldChar w:fldCharType="begin"/>
+      </w:r>
+      <w:r>
+        <w:instrText xml:space="preserve"> STYLEREF 1 \s </w:instrText>
+      </w:r>
+      <w:r>
+        <w:fldChar w:fldCharType="separate"/>
+      </w:r>
+      <w:r>
+        <w:rPr>
+          <w:noProof/>
+        </w:rPr>
+        <w:t>5</w:t>
+      </w:r>
+      <w:r>
+        <w:rPr>
+          <w:noProof/>
+        </w:rPr>
+        <w:fldChar w:fldCharType="end"/>
+      </w:r>
       <w:r>
         <w:t>.</w:t>
       </w:r>
-      <w:fldSimple w:instr=" SEQ Figure \* ARABIC \s 1 ">
-        <w:r>
-          <w:rPr>
-            <w:noProof/>
-          </w:rPr>
-          <w:t>9</w:t>
-        </w:r>
-      </w:fldSimple>
+      <w:r>
+        <w:fldChar w:fldCharType="begin"/>
+      </w:r>
+      <w:r>
+        <w:instrText xml:space="preserve"> SEQ Figure \* ARABIC \s 1 </w:instrText>
+      </w:r>
+      <w:r>
+        <w:fldChar w:fldCharType="separate"/>
+      </w:r>
+      <w:r>
+        <w:rPr>
+          <w:noProof/>
+        </w:rPr>
+        <w:t>9</w:t>
+      </w:r>
+      <w:r>
+        <w:rPr>
+          <w:noProof/>
+        </w:rPr>
+        <w:fldChar w:fldCharType="end"/>
+      </w:r>
       <w:r>
         <w:t>: Register EKG DAQ Use Case</w:t>
       </w:r>
@@ -14577,29 +14380,7 @@
           <w:i w:val="0"/>
           <w:iCs/>
         </w:rPr>
-        <w:t xml:space="preserve"> Actor desires to unregister </w:t>
-      </w:r>
-      <w:proofErr w:type="gramStart"/>
-      <w:r>
-        <w:rPr>
-          <w:rFonts w:ascii="Times New Roman" w:hAnsi="Times New Roman"/>
-          <w:b w:val="0"/>
-          <w:bCs/>
-          <w:i w:val="0"/>
-          <w:iCs/>
-        </w:rPr>
-        <w:t>a</w:t>
-      </w:r>
-      <w:proofErr w:type="gramEnd"/>
-      <w:r>
-        <w:rPr>
-          <w:rFonts w:ascii="Times New Roman" w:hAnsi="Times New Roman"/>
-          <w:b w:val="0"/>
-          <w:bCs/>
-          <w:i w:val="0"/>
-          <w:iCs/>
-        </w:rPr>
-        <w:t xml:space="preserve"> EKG DAQ to retire it from the system</w:t>
+        <w:t xml:space="preserve"> Actor desires to unregister a EKG DAQ to retire it from the system</w:t>
       </w:r>
     </w:p>
     <w:p>
@@ -15795,29 +15576,7 @@
           <w:i w:val="0"/>
           <w:iCs/>
         </w:rPr>
-        <w:t xml:space="preserve"> Actor desires to unregister </w:t>
-      </w:r>
-      <w:proofErr w:type="gramStart"/>
-      <w:r>
-        <w:rPr>
-          <w:rFonts w:ascii="Times New Roman" w:hAnsi="Times New Roman"/>
-          <w:b w:val="0"/>
-          <w:bCs/>
-          <w:i w:val="0"/>
-          <w:iCs/>
-        </w:rPr>
-        <w:t>a</w:t>
-      </w:r>
-      <w:proofErr w:type="gramEnd"/>
-      <w:r>
-        <w:rPr>
-          <w:rFonts w:ascii="Times New Roman" w:hAnsi="Times New Roman"/>
-          <w:b w:val="0"/>
-          <w:bCs/>
-          <w:i w:val="0"/>
-          <w:iCs/>
-        </w:rPr>
-        <w:t xml:space="preserve"> EKG Tablet to retire it from the system</w:t>
+        <w:t xml:space="preserve"> Actor desires to unregister a EKG Tablet to retire it from the system</w:t>
       </w:r>
     </w:p>
     <w:p>
@@ -16334,29 +16093,7 @@
           <w:i w:val="0"/>
           <w:iCs/>
         </w:rPr>
-        <w:t xml:space="preserve">Pair </w:t>
-      </w:r>
-      <w:proofErr w:type="gramStart"/>
-      <w:r>
-        <w:rPr>
-          <w:rFonts w:ascii="Times New Roman" w:hAnsi="Times New Roman"/>
-          <w:b w:val="0"/>
-          <w:bCs/>
-          <w:i w:val="0"/>
-          <w:iCs/>
-        </w:rPr>
-        <w:t>a</w:t>
-      </w:r>
-      <w:proofErr w:type="gramEnd"/>
-      <w:r>
-        <w:rPr>
-          <w:rFonts w:ascii="Times New Roman" w:hAnsi="Times New Roman"/>
-          <w:b w:val="0"/>
-          <w:bCs/>
-          <w:i w:val="0"/>
-          <w:iCs/>
-        </w:rPr>
-        <w:t xml:space="preserve"> EKG Tablet with an EKG DAQ</w:t>
+        <w:t>Pair a EKG Tablet with an EKG DAQ</w:t>
       </w:r>
     </w:p>
     <w:p>
@@ -16904,7 +16641,6 @@
         </w:rPr>
       </w:pPr>
       <w:bookmarkStart w:id="67" w:name="_Toc53311190"/>
-      <w:proofErr w:type="spellStart"/>
       <w:r>
         <w:rPr>
           <w:rFonts w:ascii="Times New Roman" w:hAnsi="Times New Roman"/>
@@ -16915,14 +16651,7 @@
         <w:rPr>
           <w:rFonts w:ascii="Times New Roman" w:hAnsi="Times New Roman"/>
         </w:rPr>
-        <w:t>air</w:t>
-      </w:r>
-      <w:proofErr w:type="spellEnd"/>
-      <w:r>
-        <w:rPr>
-          <w:rFonts w:ascii="Times New Roman" w:hAnsi="Times New Roman"/>
-        </w:rPr>
-        <w:t xml:space="preserve"> Tablet and DAQ</w:t>
+        <w:t>air Tablet and DAQ</w:t>
       </w:r>
       <w:bookmarkEnd w:id="67"/>
     </w:p>
@@ -16945,27 +16674,15 @@
         </w:rPr>
         <w:t xml:space="preserve">Name: </w:t>
       </w:r>
-      <w:proofErr w:type="spellStart"/>
-      <w:r>
-        <w:rPr>
-          <w:rFonts w:ascii="Times New Roman" w:hAnsi="Times New Roman"/>
-          <w:b w:val="0"/>
-          <w:bCs/>
-          <w:i w:val="0"/>
-          <w:iCs/>
-        </w:rPr>
-        <w:t>UnPair</w:t>
-      </w:r>
-      <w:proofErr w:type="spellEnd"/>
-      <w:r>
-        <w:rPr>
-          <w:rFonts w:ascii="Times New Roman" w:hAnsi="Times New Roman"/>
-          <w:b w:val="0"/>
-          <w:bCs/>
-          <w:i w:val="0"/>
-          <w:iCs/>
-        </w:rPr>
-        <w:t xml:space="preserve"> Tablet and DAQ</w:t>
+      <w:r>
+        <w:rPr>
+          <w:rFonts w:ascii="Times New Roman" w:hAnsi="Times New Roman"/>
+          <w:b w:val="0"/>
+          <w:bCs/>
+          <w:i w:val="0"/>
+          <w:iCs/>
+        </w:rPr>
+        <w:t>UnPair Tablet and DAQ</w:t>
       </w:r>
     </w:p>
     <w:p>
@@ -17029,49 +16746,15 @@
         </w:rPr>
         <w:t xml:space="preserve"> </w:t>
       </w:r>
-      <w:proofErr w:type="spellStart"/>
-      <w:r>
-        <w:rPr>
-          <w:rFonts w:ascii="Times New Roman" w:hAnsi="Times New Roman"/>
-          <w:b w:val="0"/>
-          <w:bCs/>
-          <w:i w:val="0"/>
-          <w:iCs/>
-        </w:rPr>
-        <w:t>UnPair</w:t>
-      </w:r>
-      <w:proofErr w:type="spellEnd"/>
-      <w:r>
-        <w:rPr>
-          <w:rFonts w:ascii="Times New Roman" w:hAnsi="Times New Roman"/>
-          <w:b w:val="0"/>
-          <w:bCs/>
-          <w:i w:val="0"/>
-          <w:iCs/>
-        </w:rPr>
-        <w:t xml:space="preserve"> </w:t>
-      </w:r>
-      <w:proofErr w:type="gramStart"/>
-      <w:r>
-        <w:rPr>
-          <w:rFonts w:ascii="Times New Roman" w:hAnsi="Times New Roman"/>
-          <w:b w:val="0"/>
-          <w:bCs/>
-          <w:i w:val="0"/>
-          <w:iCs/>
-        </w:rPr>
-        <w:t>a</w:t>
-      </w:r>
-      <w:proofErr w:type="gramEnd"/>
-      <w:r>
-        <w:rPr>
-          <w:rFonts w:ascii="Times New Roman" w:hAnsi="Times New Roman"/>
-          <w:b w:val="0"/>
-          <w:bCs/>
-          <w:i w:val="0"/>
-          <w:iCs/>
-        </w:rPr>
-        <w:t xml:space="preserve"> EKG Tablet with an EKG DAQ</w:t>
+      <w:r>
+        <w:rPr>
+          <w:rFonts w:ascii="Times New Roman" w:hAnsi="Times New Roman"/>
+          <w:b w:val="0"/>
+          <w:bCs/>
+          <w:i w:val="0"/>
+          <w:iCs/>
+        </w:rPr>
+        <w:t>UnPair a EKG Tablet with an EKG DAQ</w:t>
       </w:r>
     </w:p>
     <w:p>
@@ -17298,21 +16981,7 @@
         <w:rPr>
           <w:i w:val="0"/>
         </w:rPr>
-        <w:t xml:space="preserve">Step 2: Actor clicks </w:t>
-      </w:r>
-      <w:proofErr w:type="spellStart"/>
-      <w:r>
-        <w:rPr>
-          <w:i w:val="0"/>
-        </w:rPr>
-        <w:t>UnPair</w:t>
-      </w:r>
-      <w:proofErr w:type="spellEnd"/>
-      <w:r>
-        <w:rPr>
-          <w:i w:val="0"/>
-        </w:rPr>
-        <w:t xml:space="preserve"> command button and a Pair Details form is displayed</w:t>
+        <w:t>Step 2: Actor clicks UnPair command button and a Pair Details form is displayed</w:t>
       </w:r>
     </w:p>
     <w:p>
@@ -17834,73 +17503,7 @@
           <w:i w:val="0"/>
           <w:iCs/>
         </w:rPr>
-        <w:t xml:space="preserve">medical record number, </w:t>
-      </w:r>
-      <w:proofErr w:type="spellStart"/>
-      <w:r>
-        <w:rPr>
-          <w:rFonts w:ascii="Times New Roman" w:hAnsi="Times New Roman"/>
-          <w:b w:val="0"/>
-          <w:bCs/>
-          <w:i w:val="0"/>
-          <w:iCs/>
-        </w:rPr>
-        <w:t>firstname</w:t>
-      </w:r>
-      <w:proofErr w:type="spellEnd"/>
-      <w:r>
-        <w:rPr>
-          <w:rFonts w:ascii="Times New Roman" w:hAnsi="Times New Roman"/>
-          <w:b w:val="0"/>
-          <w:bCs/>
-          <w:i w:val="0"/>
-          <w:iCs/>
-        </w:rPr>
-        <w:t xml:space="preserve">, </w:t>
-      </w:r>
-      <w:proofErr w:type="spellStart"/>
-      <w:r>
-        <w:rPr>
-          <w:rFonts w:ascii="Times New Roman" w:hAnsi="Times New Roman"/>
-          <w:b w:val="0"/>
-          <w:bCs/>
-          <w:i w:val="0"/>
-          <w:iCs/>
-        </w:rPr>
-        <w:t>middlename</w:t>
-      </w:r>
-      <w:proofErr w:type="spellEnd"/>
-      <w:r>
-        <w:rPr>
-          <w:rFonts w:ascii="Times New Roman" w:hAnsi="Times New Roman"/>
-          <w:b w:val="0"/>
-          <w:bCs/>
-          <w:i w:val="0"/>
-          <w:iCs/>
-        </w:rPr>
-        <w:t xml:space="preserve">, last name, dob, gender, </w:t>
-      </w:r>
-      <w:proofErr w:type="spellStart"/>
-      <w:r>
-        <w:rPr>
-          <w:rFonts w:ascii="Times New Roman" w:hAnsi="Times New Roman"/>
-          <w:b w:val="0"/>
-          <w:bCs/>
-          <w:i w:val="0"/>
-          <w:iCs/>
-        </w:rPr>
-        <w:t>ssn</w:t>
-      </w:r>
-      <w:proofErr w:type="spellEnd"/>
-      <w:r>
-        <w:rPr>
-          <w:rFonts w:ascii="Times New Roman" w:hAnsi="Times New Roman"/>
-          <w:b w:val="0"/>
-          <w:bCs/>
-          <w:i w:val="0"/>
-          <w:iCs/>
-        </w:rPr>
-        <w:t>, phone, email, primary care physician</w:t>
+        <w:t>medical record number, firstname, middlename, last name, dob, gender, ssn, phone, email, primary care physician</w:t>
       </w:r>
       <w:r>
         <w:rPr>
@@ -19326,16 +18929,8 @@
         <w:rPr>
           <w:i w:val="0"/>
         </w:rPr>
-        <w:t xml:space="preserve">Step 4: Actor selects Discharge option in Status </w:t>
-      </w:r>
-      <w:proofErr w:type="spellStart"/>
-      <w:r>
-        <w:rPr>
-          <w:i w:val="0"/>
-        </w:rPr>
-        <w:t>DropDownList</w:t>
-      </w:r>
-      <w:proofErr w:type="spellEnd"/>
+        <w:t>Step 4: Actor selects Discharge option in Status DropDownList</w:t>
+      </w:r>
     </w:p>
     <w:p>
       <w:pPr>
@@ -20376,51 +19971,7 @@
           <w:i w:val="0"/>
           <w:iCs/>
         </w:rPr>
-        <w:t xml:space="preserve"> medical record number, </w:t>
-      </w:r>
-      <w:proofErr w:type="spellStart"/>
-      <w:r>
-        <w:rPr>
-          <w:rFonts w:ascii="Times New Roman" w:hAnsi="Times New Roman"/>
-          <w:b w:val="0"/>
-          <w:bCs/>
-          <w:i w:val="0"/>
-          <w:iCs/>
-        </w:rPr>
-        <w:t>firstname</w:t>
-      </w:r>
-      <w:proofErr w:type="spellEnd"/>
-      <w:r>
-        <w:rPr>
-          <w:rFonts w:ascii="Times New Roman" w:hAnsi="Times New Roman"/>
-          <w:b w:val="0"/>
-          <w:bCs/>
-          <w:i w:val="0"/>
-          <w:iCs/>
-        </w:rPr>
-        <w:t xml:space="preserve">, </w:t>
-      </w:r>
-      <w:proofErr w:type="spellStart"/>
-      <w:r>
-        <w:rPr>
-          <w:rFonts w:ascii="Times New Roman" w:hAnsi="Times New Roman"/>
-          <w:b w:val="0"/>
-          <w:bCs/>
-          <w:i w:val="0"/>
-          <w:iCs/>
-        </w:rPr>
-        <w:t>middlename</w:t>
-      </w:r>
-      <w:proofErr w:type="spellEnd"/>
-      <w:r>
-        <w:rPr>
-          <w:rFonts w:ascii="Times New Roman" w:hAnsi="Times New Roman"/>
-          <w:b w:val="0"/>
-          <w:bCs/>
-          <w:i w:val="0"/>
-          <w:iCs/>
-        </w:rPr>
-        <w:t>, last name</w:t>
+        <w:t xml:space="preserve"> medical record number, firstname, middlename, last name</w:t>
       </w:r>
     </w:p>
     <w:p>
@@ -20656,29 +20207,7 @@
           <w:iCs/>
         </w:rPr>
         <w:tab/>
-        <w:t xml:space="preserve">with No Results Found error message. If Number of Results is beyond result limit, </w:t>
-      </w:r>
-      <w:proofErr w:type="spellStart"/>
-      <w:r>
-        <w:rPr>
-          <w:rFonts w:ascii="Times New Roman" w:hAnsi="Times New Roman"/>
-          <w:b w:val="0"/>
-          <w:bCs/>
-          <w:i w:val="0"/>
-          <w:iCs/>
-        </w:rPr>
-        <w:t>eror</w:t>
-      </w:r>
-      <w:proofErr w:type="spellEnd"/>
-      <w:r>
-        <w:rPr>
-          <w:rFonts w:ascii="Times New Roman" w:hAnsi="Times New Roman"/>
-          <w:b w:val="0"/>
-          <w:bCs/>
-          <w:i w:val="0"/>
-          <w:iCs/>
-        </w:rPr>
-        <w:t xml:space="preserve"> </w:t>
+        <w:t xml:space="preserve">with No Results Found error message. If Number of Results is beyond result limit, eror </w:t>
       </w:r>
       <w:r>
         <w:rPr>
@@ -22345,20 +21874,8 @@
           <w:i w:val="0"/>
           <w:iCs/>
         </w:rPr>
-        <w:t xml:space="preserve"> </w:t>
-      </w:r>
-      <w:proofErr w:type="spellStart"/>
-      <w:r>
-        <w:rPr>
-          <w:rFonts w:ascii="Times New Roman" w:hAnsi="Times New Roman"/>
-          <w:b w:val="0"/>
-          <w:bCs/>
-          <w:i w:val="0"/>
-          <w:iCs/>
-        </w:rPr>
-        <w:t>orderId</w:t>
-      </w:r>
-      <w:proofErr w:type="spellEnd"/>
+        <w:t xml:space="preserve"> orderId</w:t>
+      </w:r>
     </w:p>
     <w:p>
       <w:pPr>
@@ -22976,20 +22493,8 @@
           <w:i w:val="0"/>
           <w:iCs/>
         </w:rPr>
-        <w:t xml:space="preserve"> </w:t>
-      </w:r>
-      <w:proofErr w:type="spellStart"/>
-      <w:r>
-        <w:rPr>
-          <w:rFonts w:ascii="Times New Roman" w:hAnsi="Times New Roman"/>
-          <w:b w:val="0"/>
-          <w:bCs/>
-          <w:i w:val="0"/>
-          <w:iCs/>
-        </w:rPr>
-        <w:t>orderId</w:t>
-      </w:r>
-      <w:proofErr w:type="spellEnd"/>
+        <w:t xml:space="preserve"> orderId</w:t>
+      </w:r>
     </w:p>
     <w:p>
       <w:pPr>
@@ -23660,20 +23165,8 @@
           <w:i w:val="0"/>
           <w:iCs/>
         </w:rPr>
-        <w:t xml:space="preserve"> </w:t>
-      </w:r>
-      <w:proofErr w:type="spellStart"/>
-      <w:r>
-        <w:rPr>
-          <w:rFonts w:ascii="Times New Roman" w:hAnsi="Times New Roman"/>
-          <w:b w:val="0"/>
-          <w:bCs/>
-          <w:i w:val="0"/>
-          <w:iCs/>
-        </w:rPr>
-        <w:t>orderId</w:t>
-      </w:r>
-      <w:proofErr w:type="spellEnd"/>
+        <w:t xml:space="preserve"> orderId</w:t>
+      </w:r>
     </w:p>
     <w:p>
       <w:pPr>
@@ -24341,73 +23834,7 @@
           <w:i w:val="0"/>
           <w:iCs/>
         </w:rPr>
-        <w:t xml:space="preserve"> medical record number, </w:t>
-      </w:r>
-      <w:proofErr w:type="spellStart"/>
-      <w:r>
-        <w:rPr>
-          <w:rFonts w:ascii="Times New Roman" w:hAnsi="Times New Roman"/>
-          <w:b w:val="0"/>
-          <w:bCs/>
-          <w:i w:val="0"/>
-          <w:iCs/>
-        </w:rPr>
-        <w:t>firstname</w:t>
-      </w:r>
-      <w:proofErr w:type="spellEnd"/>
-      <w:r>
-        <w:rPr>
-          <w:rFonts w:ascii="Times New Roman" w:hAnsi="Times New Roman"/>
-          <w:b w:val="0"/>
-          <w:bCs/>
-          <w:i w:val="0"/>
-          <w:iCs/>
-        </w:rPr>
-        <w:t xml:space="preserve">, </w:t>
-      </w:r>
-      <w:proofErr w:type="spellStart"/>
-      <w:r>
-        <w:rPr>
-          <w:rFonts w:ascii="Times New Roman" w:hAnsi="Times New Roman"/>
-          <w:b w:val="0"/>
-          <w:bCs/>
-          <w:i w:val="0"/>
-          <w:iCs/>
-        </w:rPr>
-        <w:t>middlename</w:t>
-      </w:r>
-      <w:proofErr w:type="spellEnd"/>
-      <w:r>
-        <w:rPr>
-          <w:rFonts w:ascii="Times New Roman" w:hAnsi="Times New Roman"/>
-          <w:b w:val="0"/>
-          <w:bCs/>
-          <w:i w:val="0"/>
-          <w:iCs/>
-        </w:rPr>
-        <w:t xml:space="preserve">, last name, order </w:t>
-      </w:r>
-      <w:proofErr w:type="spellStart"/>
-      <w:r>
-        <w:rPr>
-          <w:rFonts w:ascii="Times New Roman" w:hAnsi="Times New Roman"/>
-          <w:b w:val="0"/>
-          <w:bCs/>
-          <w:i w:val="0"/>
-          <w:iCs/>
-        </w:rPr>
-        <w:t>daterange</w:t>
-      </w:r>
-      <w:proofErr w:type="spellEnd"/>
-      <w:r>
-        <w:rPr>
-          <w:rFonts w:ascii="Times New Roman" w:hAnsi="Times New Roman"/>
-          <w:b w:val="0"/>
-          <w:bCs/>
-          <w:i w:val="0"/>
-          <w:iCs/>
-        </w:rPr>
-        <w:t xml:space="preserve">, </w:t>
+        <w:t xml:space="preserve"> medical record number, firstname, middlename, last name, order daterange, </w:t>
       </w:r>
       <w:r>
         <w:rPr>
@@ -24418,41 +23845,8 @@
           <w:iCs/>
         </w:rPr>
         <w:tab/>
-      </w:r>
-      <w:proofErr w:type="spellStart"/>
-      <w:r>
-        <w:rPr>
-          <w:rFonts w:ascii="Times New Roman" w:hAnsi="Times New Roman"/>
-          <w:b w:val="0"/>
-          <w:bCs/>
-          <w:i w:val="0"/>
-          <w:iCs/>
-        </w:rPr>
-        <w:t>orderingmd</w:t>
-      </w:r>
-      <w:proofErr w:type="spellEnd"/>
-      <w:r>
-        <w:rPr>
-          <w:rFonts w:ascii="Times New Roman" w:hAnsi="Times New Roman"/>
-          <w:b w:val="0"/>
-          <w:bCs/>
-          <w:i w:val="0"/>
-          <w:iCs/>
-        </w:rPr>
-        <w:t xml:space="preserve">, </w:t>
-      </w:r>
-      <w:proofErr w:type="spellStart"/>
-      <w:r>
-        <w:rPr>
-          <w:rFonts w:ascii="Times New Roman" w:hAnsi="Times New Roman"/>
-          <w:b w:val="0"/>
-          <w:bCs/>
-          <w:i w:val="0"/>
-          <w:iCs/>
-        </w:rPr>
-        <w:t>orderid</w:t>
-      </w:r>
-      <w:proofErr w:type="spellEnd"/>
+        <w:t>orderingmd, orderid</w:t>
+      </w:r>
     </w:p>
     <w:p>
       <w:pPr>
@@ -24597,43 +23991,8 @@
           <w:i w:val="0"/>
         </w:rPr>
         <w:tab/>
-      </w:r>
-      <w:proofErr w:type="spellStart"/>
-      <w:r>
-        <w:rPr>
-          <w:i w:val="0"/>
-        </w:rPr>
-        <w:t>daterange</w:t>
-      </w:r>
-      <w:proofErr w:type="spellEnd"/>
-      <w:r>
-        <w:rPr>
-          <w:i w:val="0"/>
-        </w:rPr>
-        <w:t xml:space="preserve">, </w:t>
-      </w:r>
-      <w:proofErr w:type="spellStart"/>
-      <w:r>
-        <w:rPr>
-          <w:i w:val="0"/>
-        </w:rPr>
-        <w:t>orderingmd</w:t>
-      </w:r>
-      <w:proofErr w:type="spellEnd"/>
-      <w:r>
-        <w:rPr>
-          <w:i w:val="0"/>
-        </w:rPr>
-        <w:t xml:space="preserve">, </w:t>
-      </w:r>
-      <w:proofErr w:type="spellStart"/>
-      <w:r>
-        <w:rPr>
-          <w:i w:val="0"/>
-        </w:rPr>
-        <w:t>orderid</w:t>
-      </w:r>
-      <w:proofErr w:type="spellEnd"/>
+        <w:t>daterange, orderingmd, orderid</w:t>
+      </w:r>
     </w:p>
     <w:p>
       <w:pPr>
@@ -24990,21 +24349,7 @@
         <w:rPr>
           <w:rFonts w:ascii="Times New Roman" w:hAnsi="Times New Roman"/>
         </w:rPr>
-        <w:t xml:space="preserve">Assign </w:t>
-      </w:r>
-      <w:proofErr w:type="spellStart"/>
-      <w:r>
-        <w:rPr>
-          <w:rFonts w:ascii="Times New Roman" w:hAnsi="Times New Roman"/>
-        </w:rPr>
-        <w:t>TabletDAQ</w:t>
-      </w:r>
-      <w:proofErr w:type="spellEnd"/>
-      <w:r>
-        <w:rPr>
-          <w:rFonts w:ascii="Times New Roman" w:hAnsi="Times New Roman"/>
-        </w:rPr>
-        <w:t xml:space="preserve"> Pair</w:t>
+        <w:t>Assign TabletDAQ Pair</w:t>
       </w:r>
       <w:bookmarkEnd w:id="79"/>
     </w:p>
@@ -25035,29 +24380,7 @@
           <w:i w:val="0"/>
           <w:iCs/>
         </w:rPr>
-        <w:t xml:space="preserve">Assign </w:t>
-      </w:r>
-      <w:proofErr w:type="spellStart"/>
-      <w:r>
-        <w:rPr>
-          <w:rFonts w:ascii="Times New Roman" w:hAnsi="Times New Roman"/>
-          <w:b w:val="0"/>
-          <w:bCs/>
-          <w:i w:val="0"/>
-          <w:iCs/>
-        </w:rPr>
-        <w:t>TabletDAQ</w:t>
-      </w:r>
-      <w:proofErr w:type="spellEnd"/>
-      <w:r>
-        <w:rPr>
-          <w:rFonts w:ascii="Times New Roman" w:hAnsi="Times New Roman"/>
-          <w:b w:val="0"/>
-          <w:bCs/>
-          <w:i w:val="0"/>
-          <w:iCs/>
-        </w:rPr>
-        <w:t xml:space="preserve"> Pair</w:t>
+        <w:t>Assign TabletDAQ Pair</w:t>
       </w:r>
     </w:p>
     <w:p>
@@ -25123,29 +24446,7 @@
           <w:i w:val="0"/>
           <w:iCs/>
         </w:rPr>
-        <w:t xml:space="preserve"> Assign a </w:t>
-      </w:r>
-      <w:proofErr w:type="spellStart"/>
-      <w:r>
-        <w:rPr>
-          <w:rFonts w:ascii="Times New Roman" w:hAnsi="Times New Roman"/>
-          <w:b w:val="0"/>
-          <w:bCs/>
-          <w:i w:val="0"/>
-          <w:iCs/>
-        </w:rPr>
-        <w:t>TabletDAQ</w:t>
-      </w:r>
-      <w:proofErr w:type="spellEnd"/>
-      <w:r>
-        <w:rPr>
-          <w:rFonts w:ascii="Times New Roman" w:hAnsi="Times New Roman"/>
-          <w:b w:val="0"/>
-          <w:bCs/>
-          <w:i w:val="0"/>
-          <w:iCs/>
-        </w:rPr>
-        <w:t xml:space="preserve"> Pair to an EKG Order</w:t>
+        <w:t xml:space="preserve"> Assign a TabletDAQ Pair to an EKG Order</w:t>
       </w:r>
     </w:p>
     <w:p>
@@ -25176,42 +24477,8 @@
           <w:i w:val="0"/>
           <w:iCs/>
         </w:rPr>
-        <w:t xml:space="preserve"> </w:t>
-      </w:r>
-      <w:proofErr w:type="spellStart"/>
-      <w:r>
-        <w:rPr>
-          <w:rFonts w:ascii="Times New Roman" w:hAnsi="Times New Roman"/>
-          <w:b w:val="0"/>
-          <w:bCs/>
-          <w:i w:val="0"/>
-          <w:iCs/>
-        </w:rPr>
-        <w:t>pairId</w:t>
-      </w:r>
-      <w:proofErr w:type="spellEnd"/>
-      <w:r>
-        <w:rPr>
-          <w:rFonts w:ascii="Times New Roman" w:hAnsi="Times New Roman"/>
-          <w:b w:val="0"/>
-          <w:bCs/>
-          <w:i w:val="0"/>
-          <w:iCs/>
-        </w:rPr>
-        <w:t xml:space="preserve">, </w:t>
-      </w:r>
-      <w:proofErr w:type="spellStart"/>
-      <w:r>
-        <w:rPr>
-          <w:rFonts w:ascii="Times New Roman" w:hAnsi="Times New Roman"/>
-          <w:b w:val="0"/>
-          <w:bCs/>
-          <w:i w:val="0"/>
-          <w:iCs/>
-        </w:rPr>
-        <w:t>orderId</w:t>
-      </w:r>
-      <w:proofErr w:type="spellEnd"/>
+        <w:t xml:space="preserve"> pairId, orderId</w:t>
+      </w:r>
     </w:p>
     <w:p>
       <w:pPr>
@@ -25244,150 +24511,121 @@
           <w:i w:val="0"/>
           <w:iCs/>
         </w:rPr>
+        <w:t xml:space="preserve"> TabletDAQ Pair Assigned to specific EKG Order</w:t>
+      </w:r>
+    </w:p>
+    <w:p>
+      <w:pPr>
+        <w:pStyle w:val="Heading3"/>
+        <w:spacing w:line="240" w:lineRule="auto"/>
+        <w:rPr>
+          <w:rFonts w:ascii="Times New Roman" w:hAnsi="Times New Roman"/>
+          <w:b w:val="0"/>
+          <w:bCs/>
+          <w:i w:val="0"/>
+          <w:iCs/>
+        </w:rPr>
+      </w:pPr>
+      <w:r>
+        <w:rPr>
+          <w:rFonts w:ascii="Times New Roman" w:hAnsi="Times New Roman"/>
+          <w:i w:val="0"/>
+          <w:iCs/>
+        </w:rPr>
+        <w:t>Main Scenario:</w:t>
+      </w:r>
+      <w:r>
+        <w:rPr>
+          <w:rFonts w:ascii="Times New Roman" w:hAnsi="Times New Roman"/>
+          <w:b w:val="0"/>
+          <w:bCs/>
+          <w:i w:val="0"/>
+          <w:iCs/>
+        </w:rPr>
+        <w:t xml:space="preserve"> Actor desires to assign a TabletDAQ Pair to a patient's EKG order</w:t>
+      </w:r>
+    </w:p>
+    <w:p>
+      <w:pPr>
+        <w:pStyle w:val="Heading3"/>
+        <w:rPr>
+          <w:rFonts w:ascii="Times New Roman" w:hAnsi="Times New Roman"/>
+          <w:b w:val="0"/>
+          <w:bCs/>
+          <w:i w:val="0"/>
+          <w:iCs/>
+        </w:rPr>
+      </w:pPr>
+      <w:r>
+        <w:rPr>
+          <w:rFonts w:ascii="Times New Roman" w:hAnsi="Times New Roman"/>
+          <w:i w:val="0"/>
+          <w:iCs/>
+        </w:rPr>
+        <w:t>Pre-condition:</w:t>
+      </w:r>
+      <w:r>
+        <w:rPr>
+          <w:rFonts w:ascii="Times New Roman" w:hAnsi="Times New Roman"/>
+          <w:b w:val="0"/>
+          <w:bCs/>
+          <w:i w:val="0"/>
+          <w:iCs/>
+        </w:rPr>
+        <w:t xml:space="preserve"> Actor is authorized to assign TabletDAQ Pair to an existing EKG Order.</w:t>
+      </w:r>
+    </w:p>
+    <w:p>
+      <w:pPr>
+        <w:pStyle w:val="Heading3"/>
+        <w:rPr>
+          <w:rFonts w:ascii="Times New Roman" w:hAnsi="Times New Roman"/>
+          <w:i w:val="0"/>
+        </w:rPr>
+      </w:pPr>
+      <w:r>
+        <w:rPr>
+          <w:rFonts w:ascii="Times New Roman" w:hAnsi="Times New Roman"/>
+          <w:i w:val="0"/>
+        </w:rPr>
+        <w:t>Steps:</w:t>
+      </w:r>
+    </w:p>
+    <w:p>
+      <w:pPr>
+        <w:pStyle w:val="Heading4"/>
+        <w:rPr>
+          <w:i w:val="0"/>
+        </w:rPr>
+      </w:pPr>
+      <w:r>
+        <w:rPr>
+          <w:i w:val="0"/>
+        </w:rPr>
+        <w:t>Step 1: Actor clicks Order Management</w:t>
+      </w:r>
+    </w:p>
+    <w:p>
+      <w:pPr>
+        <w:pStyle w:val="Heading4"/>
+        <w:rPr>
+          <w:i w:val="0"/>
+        </w:rPr>
+      </w:pPr>
+      <w:r>
+        <w:rPr>
+          <w:i w:val="0"/>
+        </w:rPr>
+        <w:t>Step 2:</w:t>
+      </w:r>
+      <w:r>
         <w:t xml:space="preserve"> </w:t>
       </w:r>
-      <w:proofErr w:type="spellStart"/>
-      <w:r>
-        <w:rPr>
-          <w:rFonts w:ascii="Times New Roman" w:hAnsi="Times New Roman"/>
-          <w:b w:val="0"/>
-          <w:bCs/>
-          <w:i w:val="0"/>
-          <w:iCs/>
-        </w:rPr>
-        <w:t>TabletDAQ</w:t>
-      </w:r>
-      <w:proofErr w:type="spellEnd"/>
-      <w:r>
-        <w:rPr>
-          <w:rFonts w:ascii="Times New Roman" w:hAnsi="Times New Roman"/>
-          <w:b w:val="0"/>
-          <w:bCs/>
-          <w:i w:val="0"/>
-          <w:iCs/>
-        </w:rPr>
-        <w:t xml:space="preserve"> Pair Assigned to specific EKG Order</w:t>
-      </w:r>
-    </w:p>
-    <w:p>
-      <w:pPr>
-        <w:pStyle w:val="Heading3"/>
-        <w:spacing w:line="240" w:lineRule="auto"/>
-        <w:rPr>
-          <w:rFonts w:ascii="Times New Roman" w:hAnsi="Times New Roman"/>
-          <w:b w:val="0"/>
-          <w:bCs/>
-          <w:i w:val="0"/>
-          <w:iCs/>
-        </w:rPr>
-      </w:pPr>
-      <w:r>
-        <w:rPr>
-          <w:rFonts w:ascii="Times New Roman" w:hAnsi="Times New Roman"/>
-          <w:i w:val="0"/>
-          <w:iCs/>
-        </w:rPr>
-        <w:t>Main Scenario:</w:t>
-      </w:r>
-      <w:r>
-        <w:rPr>
-          <w:rFonts w:ascii="Times New Roman" w:hAnsi="Times New Roman"/>
-          <w:b w:val="0"/>
-          <w:bCs/>
-          <w:i w:val="0"/>
-          <w:iCs/>
-        </w:rPr>
-        <w:t xml:space="preserve"> Actor desires to assign a </w:t>
-      </w:r>
-      <w:proofErr w:type="spellStart"/>
-      <w:r>
-        <w:rPr>
-          <w:rFonts w:ascii="Times New Roman" w:hAnsi="Times New Roman"/>
-          <w:b w:val="0"/>
-          <w:bCs/>
-          <w:i w:val="0"/>
-          <w:iCs/>
-        </w:rPr>
-        <w:t>TabletDAQ</w:t>
-      </w:r>
-      <w:proofErr w:type="spellEnd"/>
-      <w:r>
-        <w:rPr>
-          <w:rFonts w:ascii="Times New Roman" w:hAnsi="Times New Roman"/>
-          <w:b w:val="0"/>
-          <w:bCs/>
-          <w:i w:val="0"/>
-          <w:iCs/>
-        </w:rPr>
-        <w:t xml:space="preserve"> Pair to a patient's EKG order</w:t>
-      </w:r>
-    </w:p>
-    <w:p>
-      <w:pPr>
-        <w:pStyle w:val="Heading3"/>
-        <w:rPr>
-          <w:rFonts w:ascii="Times New Roman" w:hAnsi="Times New Roman"/>
-          <w:b w:val="0"/>
-          <w:bCs/>
-          <w:i w:val="0"/>
-          <w:iCs/>
-        </w:rPr>
-      </w:pPr>
-      <w:r>
-        <w:rPr>
-          <w:rFonts w:ascii="Times New Roman" w:hAnsi="Times New Roman"/>
-          <w:i w:val="0"/>
-          <w:iCs/>
-        </w:rPr>
-        <w:t>Pre-condition:</w:t>
-      </w:r>
-      <w:r>
-        <w:rPr>
-          <w:rFonts w:ascii="Times New Roman" w:hAnsi="Times New Roman"/>
-          <w:b w:val="0"/>
-          <w:bCs/>
-          <w:i w:val="0"/>
-          <w:iCs/>
-        </w:rPr>
-        <w:t xml:space="preserve"> Actor is authorized to assign </w:t>
-      </w:r>
-      <w:proofErr w:type="spellStart"/>
-      <w:r>
-        <w:rPr>
-          <w:rFonts w:ascii="Times New Roman" w:hAnsi="Times New Roman"/>
-          <w:b w:val="0"/>
-          <w:bCs/>
-          <w:i w:val="0"/>
-          <w:iCs/>
-        </w:rPr>
-        <w:t>TabletDAQ</w:t>
-      </w:r>
-      <w:proofErr w:type="spellEnd"/>
-      <w:r>
-        <w:rPr>
-          <w:rFonts w:ascii="Times New Roman" w:hAnsi="Times New Roman"/>
-          <w:b w:val="0"/>
-          <w:bCs/>
-          <w:i w:val="0"/>
-          <w:iCs/>
-        </w:rPr>
-        <w:t xml:space="preserve"> Pair to an existing EKG Order.</w:t>
-      </w:r>
-    </w:p>
-    <w:p>
-      <w:pPr>
-        <w:pStyle w:val="Heading3"/>
-        <w:rPr>
-          <w:rFonts w:ascii="Times New Roman" w:hAnsi="Times New Roman"/>
-          <w:i w:val="0"/>
-        </w:rPr>
-      </w:pPr>
-      <w:r>
-        <w:rPr>
-          <w:rFonts w:ascii="Times New Roman" w:hAnsi="Times New Roman"/>
-          <w:i w:val="0"/>
-        </w:rPr>
-        <w:t>Steps:</w:t>
+      <w:r>
+        <w:rPr>
+          <w:i w:val="0"/>
+        </w:rPr>
+        <w:t>Actor clicks Order Search</w:t>
       </w:r>
     </w:p>
     <w:p>
@@ -25401,7 +24639,20 @@
         <w:rPr>
           <w:i w:val="0"/>
         </w:rPr>
-        <w:t>Step 1: Actor clicks Order Management</w:t>
+        <w:t xml:space="preserve">Step 3: Search text boxes are displayed for MRN and Patient Last, Middle, First, Order </w:t>
+      </w:r>
+      <w:r>
+        <w:rPr>
+          <w:i w:val="0"/>
+        </w:rPr>
+        <w:tab/>
+      </w:r>
+      <w:r>
+        <w:rPr>
+          <w:i w:val="0"/>
+        </w:rPr>
+        <w:tab/>
+        <w:t>Daterange, Order Status</w:t>
       </w:r>
     </w:p>
     <w:p>
@@ -25415,16 +24666,7 @@
         <w:rPr>
           <w:i w:val="0"/>
         </w:rPr>
-        <w:t>Step 2:</w:t>
-      </w:r>
-      <w:r>
-        <w:t xml:space="preserve"> </w:t>
-      </w:r>
-      <w:r>
-        <w:rPr>
-          <w:i w:val="0"/>
-        </w:rPr>
-        <w:t>Actor clicks Order Search</w:t>
+        <w:t>Step 4: Actor clicks Details link next to desired Order</w:t>
       </w:r>
     </w:p>
     <w:p>
@@ -25438,33 +24680,7 @@
         <w:rPr>
           <w:i w:val="0"/>
         </w:rPr>
-        <w:t xml:space="preserve">Step 3: Search text boxes are displayed for MRN and Patient Last, Middle, First, Order </w:t>
-      </w:r>
-      <w:r>
-        <w:rPr>
-          <w:i w:val="0"/>
-        </w:rPr>
-        <w:tab/>
-      </w:r>
-      <w:r>
-        <w:rPr>
-          <w:i w:val="0"/>
-        </w:rPr>
-        <w:tab/>
-      </w:r>
-      <w:proofErr w:type="spellStart"/>
-      <w:r>
-        <w:rPr>
-          <w:i w:val="0"/>
-        </w:rPr>
-        <w:t>Daterange</w:t>
-      </w:r>
-      <w:proofErr w:type="spellEnd"/>
-      <w:r>
-        <w:rPr>
-          <w:i w:val="0"/>
-        </w:rPr>
-        <w:t>, Order Status</w:t>
+        <w:t>Step 5: On EKG Order Details page, Actor clicks Assign HW command button</w:t>
       </w:r>
     </w:p>
     <w:p>
@@ -25478,7 +24694,7 @@
         <w:rPr>
           <w:i w:val="0"/>
         </w:rPr>
-        <w:t>Step 4: Actor clicks Details link next to desired Order</w:t>
+        <w:t>Step 6: Actor is presented with list of unassigned, available TabletDAQ Pairs</w:t>
       </w:r>
     </w:p>
     <w:p>
@@ -25492,48 +24708,6 @@
         <w:rPr>
           <w:i w:val="0"/>
         </w:rPr>
-        <w:t>Step 5: On EKG Order Details page, Actor clicks Assign HW command button</w:t>
-      </w:r>
-    </w:p>
-    <w:p>
-      <w:pPr>
-        <w:pStyle w:val="Heading4"/>
-        <w:rPr>
-          <w:i w:val="0"/>
-        </w:rPr>
-      </w:pPr>
-      <w:r>
-        <w:rPr>
-          <w:i w:val="0"/>
-        </w:rPr>
-        <w:t xml:space="preserve">Step 6: Actor is presented with list of unassigned, available </w:t>
-      </w:r>
-      <w:proofErr w:type="spellStart"/>
-      <w:r>
-        <w:rPr>
-          <w:i w:val="0"/>
-        </w:rPr>
-        <w:t>TabletDAQ</w:t>
-      </w:r>
-      <w:proofErr w:type="spellEnd"/>
-      <w:r>
-        <w:rPr>
-          <w:i w:val="0"/>
-        </w:rPr>
-        <w:t xml:space="preserve"> Pairs</w:t>
-      </w:r>
-    </w:p>
-    <w:p>
-      <w:pPr>
-        <w:pStyle w:val="Heading4"/>
-        <w:rPr>
-          <w:i w:val="0"/>
-        </w:rPr>
-      </w:pPr>
-      <w:r>
-        <w:rPr>
-          <w:i w:val="0"/>
-        </w:rPr>
         <w:t>Step 7: Actor scans EKG Tablet and EKG DAQ QR Codes to Assign Pair to Order</w:t>
       </w:r>
     </w:p>
@@ -25562,29 +24736,7 @@
           <w:i w:val="0"/>
           <w:iCs/>
         </w:rPr>
-        <w:t xml:space="preserve"> </w:t>
-      </w:r>
-      <w:proofErr w:type="spellStart"/>
-      <w:r>
-        <w:rPr>
-          <w:rFonts w:ascii="Times New Roman" w:hAnsi="Times New Roman"/>
-          <w:b w:val="0"/>
-          <w:bCs/>
-          <w:i w:val="0"/>
-          <w:iCs/>
-        </w:rPr>
-        <w:t>TabletDAQ</w:t>
-      </w:r>
-      <w:proofErr w:type="spellEnd"/>
-      <w:r>
-        <w:rPr>
-          <w:rFonts w:ascii="Times New Roman" w:hAnsi="Times New Roman"/>
-          <w:b w:val="0"/>
-          <w:bCs/>
-          <w:i w:val="0"/>
-          <w:iCs/>
-        </w:rPr>
-        <w:t xml:space="preserve"> Pair assigned to specific EKG Order</w:t>
+        <w:t xml:space="preserve"> TabletDAQ Pair assigned to specific EKG Order</w:t>
       </w:r>
     </w:p>
     <w:p>
@@ -25861,29 +25013,7 @@
           <w:sz w:val="24"/>
           <w:szCs w:val="24"/>
         </w:rPr>
-        <w:t xml:space="preserve">: Assign </w:t>
-      </w:r>
-      <w:proofErr w:type="spellStart"/>
-      <w:r>
-        <w:rPr>
-          <w:i w:val="0"/>
-          <w:iCs w:val="0"/>
-          <w:color w:val="000000" w:themeColor="text1"/>
-          <w:sz w:val="24"/>
-          <w:szCs w:val="24"/>
-        </w:rPr>
-        <w:t>TabletDAQ</w:t>
-      </w:r>
-      <w:proofErr w:type="spellEnd"/>
-      <w:r>
-        <w:rPr>
-          <w:i w:val="0"/>
-          <w:iCs w:val="0"/>
-          <w:color w:val="000000" w:themeColor="text1"/>
-          <w:sz w:val="24"/>
-          <w:szCs w:val="24"/>
-        </w:rPr>
-        <w:t xml:space="preserve"> Pair</w:t>
+        <w:t>: Assign TabletDAQ Pair</w:t>
       </w:r>
       <w:r>
         <w:rPr>
@@ -25909,21 +25039,7 @@
           <w:rFonts w:ascii="Times New Roman" w:hAnsi="Times New Roman"/>
         </w:rPr>
         <w:lastRenderedPageBreak/>
-        <w:t xml:space="preserve">Unassign </w:t>
-      </w:r>
-      <w:proofErr w:type="spellStart"/>
-      <w:r>
-        <w:rPr>
-          <w:rFonts w:ascii="Times New Roman" w:hAnsi="Times New Roman"/>
-        </w:rPr>
-        <w:t>TabletDAQ</w:t>
-      </w:r>
-      <w:proofErr w:type="spellEnd"/>
-      <w:r>
-        <w:rPr>
-          <w:rFonts w:ascii="Times New Roman" w:hAnsi="Times New Roman"/>
-        </w:rPr>
-        <w:t xml:space="preserve"> Pair</w:t>
+        <w:t>Unassign TabletDAQ Pair</w:t>
       </w:r>
       <w:bookmarkEnd w:id="80"/>
     </w:p>
@@ -25954,29 +25070,7 @@
           <w:i w:val="0"/>
           <w:iCs/>
         </w:rPr>
-        <w:t xml:space="preserve">Unassign </w:t>
-      </w:r>
-      <w:proofErr w:type="spellStart"/>
-      <w:r>
-        <w:rPr>
-          <w:rFonts w:ascii="Times New Roman" w:hAnsi="Times New Roman"/>
-          <w:b w:val="0"/>
-          <w:bCs/>
-          <w:i w:val="0"/>
-          <w:iCs/>
-        </w:rPr>
-        <w:t>TabletDAQ</w:t>
-      </w:r>
-      <w:proofErr w:type="spellEnd"/>
-      <w:r>
-        <w:rPr>
-          <w:rFonts w:ascii="Times New Roman" w:hAnsi="Times New Roman"/>
-          <w:b w:val="0"/>
-          <w:bCs/>
-          <w:i w:val="0"/>
-          <w:iCs/>
-        </w:rPr>
-        <w:t xml:space="preserve"> Pair</w:t>
+        <w:t>Unassign TabletDAQ Pair</w:t>
       </w:r>
     </w:p>
     <w:p>
@@ -26042,51 +25136,7 @@
           <w:i w:val="0"/>
           <w:iCs/>
         </w:rPr>
-        <w:t xml:space="preserve"> </w:t>
-      </w:r>
-      <w:proofErr w:type="spellStart"/>
-      <w:r>
-        <w:rPr>
-          <w:rFonts w:ascii="Times New Roman" w:hAnsi="Times New Roman"/>
-          <w:b w:val="0"/>
-          <w:bCs/>
-          <w:i w:val="0"/>
-          <w:iCs/>
-        </w:rPr>
-        <w:t>UnAssign</w:t>
-      </w:r>
-      <w:proofErr w:type="spellEnd"/>
-      <w:r>
-        <w:rPr>
-          <w:rFonts w:ascii="Times New Roman" w:hAnsi="Times New Roman"/>
-          <w:b w:val="0"/>
-          <w:bCs/>
-          <w:i w:val="0"/>
-          <w:iCs/>
-        </w:rPr>
-        <w:t xml:space="preserve"> a </w:t>
-      </w:r>
-      <w:proofErr w:type="spellStart"/>
-      <w:r>
-        <w:rPr>
-          <w:rFonts w:ascii="Times New Roman" w:hAnsi="Times New Roman"/>
-          <w:b w:val="0"/>
-          <w:bCs/>
-          <w:i w:val="0"/>
-          <w:iCs/>
-        </w:rPr>
-        <w:t>TabletDAQ</w:t>
-      </w:r>
-      <w:proofErr w:type="spellEnd"/>
-      <w:r>
-        <w:rPr>
-          <w:rFonts w:ascii="Times New Roman" w:hAnsi="Times New Roman"/>
-          <w:b w:val="0"/>
-          <w:bCs/>
-          <w:i w:val="0"/>
-          <w:iCs/>
-        </w:rPr>
-        <w:t xml:space="preserve"> Pair from an EKG Order</w:t>
+        <w:t xml:space="preserve"> UnAssign a TabletDAQ Pair from an EKG Order</w:t>
       </w:r>
     </w:p>
     <w:p>
@@ -26116,42 +25166,8 @@
           <w:i w:val="0"/>
           <w:iCs/>
         </w:rPr>
-        <w:t xml:space="preserve"> </w:t>
-      </w:r>
-      <w:proofErr w:type="spellStart"/>
-      <w:r>
-        <w:rPr>
-          <w:rFonts w:ascii="Times New Roman" w:hAnsi="Times New Roman"/>
-          <w:b w:val="0"/>
-          <w:bCs/>
-          <w:i w:val="0"/>
-          <w:iCs/>
-        </w:rPr>
-        <w:t>pairId</w:t>
-      </w:r>
-      <w:proofErr w:type="spellEnd"/>
-      <w:r>
-        <w:rPr>
-          <w:rFonts w:ascii="Times New Roman" w:hAnsi="Times New Roman"/>
-          <w:b w:val="0"/>
-          <w:bCs/>
-          <w:i w:val="0"/>
-          <w:iCs/>
-        </w:rPr>
-        <w:t xml:space="preserve">, </w:t>
-      </w:r>
-      <w:proofErr w:type="spellStart"/>
-      <w:r>
-        <w:rPr>
-          <w:rFonts w:ascii="Times New Roman" w:hAnsi="Times New Roman"/>
-          <w:b w:val="0"/>
-          <w:bCs/>
-          <w:i w:val="0"/>
-          <w:iCs/>
-        </w:rPr>
-        <w:t>orderId</w:t>
-      </w:r>
-      <w:proofErr w:type="spellEnd"/>
+        <w:t xml:space="preserve"> pairId, orderId</w:t>
+      </w:r>
     </w:p>
     <w:p>
       <w:pPr>
@@ -26184,51 +25200,7 @@
           <w:i w:val="0"/>
           <w:iCs/>
         </w:rPr>
-        <w:t xml:space="preserve"> </w:t>
-      </w:r>
-      <w:proofErr w:type="spellStart"/>
-      <w:r>
-        <w:rPr>
-          <w:rFonts w:ascii="Times New Roman" w:hAnsi="Times New Roman"/>
-          <w:b w:val="0"/>
-          <w:bCs/>
-          <w:i w:val="0"/>
-          <w:iCs/>
-        </w:rPr>
-        <w:t>TabletDAQ</w:t>
-      </w:r>
-      <w:proofErr w:type="spellEnd"/>
-      <w:r>
-        <w:rPr>
-          <w:rFonts w:ascii="Times New Roman" w:hAnsi="Times New Roman"/>
-          <w:b w:val="0"/>
-          <w:bCs/>
-          <w:i w:val="0"/>
-          <w:iCs/>
-        </w:rPr>
-        <w:t xml:space="preserve"> Pair </w:t>
-      </w:r>
-      <w:proofErr w:type="spellStart"/>
-      <w:r>
-        <w:rPr>
-          <w:rFonts w:ascii="Times New Roman" w:hAnsi="Times New Roman"/>
-          <w:b w:val="0"/>
-          <w:bCs/>
-          <w:i w:val="0"/>
-          <w:iCs/>
-        </w:rPr>
-        <w:t>UnAssigned</w:t>
-      </w:r>
-      <w:proofErr w:type="spellEnd"/>
-      <w:r>
-        <w:rPr>
-          <w:rFonts w:ascii="Times New Roman" w:hAnsi="Times New Roman"/>
-          <w:b w:val="0"/>
-          <w:bCs/>
-          <w:i w:val="0"/>
-          <w:iCs/>
-        </w:rPr>
-        <w:t xml:space="preserve"> from specific EKG Order</w:t>
+        <w:t xml:space="preserve"> TabletDAQ Pair UnAssigned from specific EKG Order</w:t>
       </w:r>
     </w:p>
     <w:p>
@@ -26259,29 +25231,7 @@
           <w:i w:val="0"/>
           <w:iCs/>
         </w:rPr>
-        <w:t xml:space="preserve"> Actor desires to unassign a </w:t>
-      </w:r>
-      <w:proofErr w:type="spellStart"/>
-      <w:r>
-        <w:rPr>
-          <w:rFonts w:ascii="Times New Roman" w:hAnsi="Times New Roman"/>
-          <w:b w:val="0"/>
-          <w:bCs/>
-          <w:i w:val="0"/>
-          <w:iCs/>
-        </w:rPr>
-        <w:t>TabletDAQ</w:t>
-      </w:r>
-      <w:proofErr w:type="spellEnd"/>
-      <w:r>
-        <w:rPr>
-          <w:rFonts w:ascii="Times New Roman" w:hAnsi="Times New Roman"/>
-          <w:b w:val="0"/>
-          <w:bCs/>
-          <w:i w:val="0"/>
-          <w:iCs/>
-        </w:rPr>
-        <w:t xml:space="preserve"> Pair from currently assigned EKG </w:t>
+        <w:t xml:space="preserve"> Actor desires to unassign a TabletDAQ Pair from currently assigned EKG </w:t>
       </w:r>
       <w:r>
         <w:rPr>
@@ -26322,29 +25272,7 @@
           <w:i w:val="0"/>
           <w:iCs/>
         </w:rPr>
-        <w:t xml:space="preserve"> Actor is authorized to unassign </w:t>
-      </w:r>
-      <w:proofErr w:type="spellStart"/>
-      <w:r>
-        <w:rPr>
-          <w:rFonts w:ascii="Times New Roman" w:hAnsi="Times New Roman"/>
-          <w:b w:val="0"/>
-          <w:bCs/>
-          <w:i w:val="0"/>
-          <w:iCs/>
-        </w:rPr>
-        <w:t>TabletDAQ</w:t>
-      </w:r>
-      <w:proofErr w:type="spellEnd"/>
-      <w:r>
-        <w:rPr>
-          <w:rFonts w:ascii="Times New Roman" w:hAnsi="Times New Roman"/>
-          <w:b w:val="0"/>
-          <w:bCs/>
-          <w:i w:val="0"/>
-          <w:iCs/>
-        </w:rPr>
-        <w:t xml:space="preserve"> Pair from an existing EKG </w:t>
+        <w:t xml:space="preserve"> Actor is authorized to unassign TabletDAQ Pair from an existing EKG </w:t>
       </w:r>
       <w:r>
         <w:rPr>
@@ -26497,29 +25425,7 @@
           <w:i w:val="0"/>
           <w:iCs/>
         </w:rPr>
-        <w:t xml:space="preserve"> </w:t>
-      </w:r>
-      <w:proofErr w:type="spellStart"/>
-      <w:r>
-        <w:rPr>
-          <w:rFonts w:ascii="Times New Roman" w:hAnsi="Times New Roman"/>
-          <w:b w:val="0"/>
-          <w:bCs/>
-          <w:i w:val="0"/>
-          <w:iCs/>
-        </w:rPr>
-        <w:t>TabletDAQ</w:t>
-      </w:r>
-      <w:proofErr w:type="spellEnd"/>
-      <w:r>
-        <w:rPr>
-          <w:rFonts w:ascii="Times New Roman" w:hAnsi="Times New Roman"/>
-          <w:b w:val="0"/>
-          <w:bCs/>
-          <w:i w:val="0"/>
-          <w:iCs/>
-        </w:rPr>
-        <w:t xml:space="preserve"> Pair unassigned from EKG Order</w:t>
+        <w:t xml:space="preserve"> TabletDAQ Pair unassigned from EKG Order</w:t>
       </w:r>
     </w:p>
     <w:p>
@@ -26787,29 +25693,7 @@
           <w:sz w:val="24"/>
           <w:szCs w:val="24"/>
         </w:rPr>
-        <w:t xml:space="preserve">: Unassign </w:t>
-      </w:r>
-      <w:proofErr w:type="spellStart"/>
-      <w:r>
-        <w:rPr>
-          <w:i w:val="0"/>
-          <w:iCs w:val="0"/>
-          <w:color w:val="000000" w:themeColor="text1"/>
-          <w:sz w:val="24"/>
-          <w:szCs w:val="24"/>
-        </w:rPr>
-        <w:t>TabletDAQ</w:t>
-      </w:r>
-      <w:proofErr w:type="spellEnd"/>
-      <w:r>
-        <w:rPr>
-          <w:i w:val="0"/>
-          <w:iCs w:val="0"/>
-          <w:color w:val="000000" w:themeColor="text1"/>
-          <w:sz w:val="24"/>
-          <w:szCs w:val="24"/>
-        </w:rPr>
-        <w:t xml:space="preserve"> Pair Use Case</w:t>
+        <w:t>: Unassign TabletDAQ Pair Use Case</w:t>
       </w:r>
     </w:p>
     <w:p>
@@ -27094,16 +25978,8 @@
           <w:i w:val="0"/>
         </w:rPr>
         <w:tab/>
-        <w:t xml:space="preserve">EKG electrodes, and Quick Setup Guide </w:t>
-      </w:r>
-      <w:proofErr w:type="spellStart"/>
-      <w:r>
-        <w:rPr>
-          <w:i w:val="0"/>
-        </w:rPr>
-        <w:t>guide</w:t>
-      </w:r>
-      <w:proofErr w:type="spellEnd"/>
+        <w:t>EKG electrodes, and Quick Setup Guide guide</w:t>
+      </w:r>
     </w:p>
     <w:p>
       <w:pPr>
@@ -27733,21 +26609,7 @@
         <w:rPr>
           <w:i w:val="0"/>
         </w:rPr>
-        <w:t xml:space="preserve">Step 2: Tablet sends </w:t>
-      </w:r>
-      <w:proofErr w:type="spellStart"/>
-      <w:r>
-        <w:rPr>
-          <w:i w:val="0"/>
-        </w:rPr>
-        <w:t>StartCapture</w:t>
-      </w:r>
-      <w:proofErr w:type="spellEnd"/>
-      <w:r>
-        <w:rPr>
-          <w:i w:val="0"/>
-        </w:rPr>
-        <w:t xml:space="preserve"> command to DAQ</w:t>
+        <w:t>Step 2: Tablet sends StartCapture command to DAQ</w:t>
       </w:r>
     </w:p>
     <w:p>
@@ -29350,20 +28212,8 @@
           <w:i w:val="0"/>
           <w:iCs/>
         </w:rPr>
-        <w:t xml:space="preserve"> EKG Data File, </w:t>
-      </w:r>
-      <w:proofErr w:type="spellStart"/>
-      <w:r>
-        <w:rPr>
-          <w:rFonts w:ascii="Times New Roman" w:hAnsi="Times New Roman"/>
-          <w:b w:val="0"/>
-          <w:bCs/>
-          <w:i w:val="0"/>
-          <w:iCs/>
-        </w:rPr>
-        <w:t>orderId</w:t>
-      </w:r>
-      <w:proofErr w:type="spellEnd"/>
+        <w:t xml:space="preserve"> EKG Data File, orderId</w:t>
+      </w:r>
     </w:p>
     <w:p>
       <w:pPr>
@@ -29500,16 +28350,8 @@
           <w:i w:val="0"/>
         </w:rPr>
         <w:lastRenderedPageBreak/>
-        <w:t xml:space="preserve">Step 1: Actor parses EKG data file to obtain associated </w:t>
-      </w:r>
-      <w:proofErr w:type="spellStart"/>
-      <w:r>
-        <w:rPr>
-          <w:i w:val="0"/>
-        </w:rPr>
-        <w:t>orderId</w:t>
-      </w:r>
-      <w:proofErr w:type="spellEnd"/>
+        <w:t>Step 1: Actor parses EKG data file to obtain associated orderId</w:t>
+      </w:r>
     </w:p>
     <w:p>
       <w:pPr>
@@ -29984,42 +28826,8 @@
           <w:i w:val="0"/>
           <w:iCs/>
         </w:rPr>
-        <w:t xml:space="preserve"> </w:t>
-      </w:r>
-      <w:proofErr w:type="spellStart"/>
-      <w:r>
-        <w:rPr>
-          <w:rFonts w:ascii="Times New Roman" w:hAnsi="Times New Roman"/>
-          <w:b w:val="0"/>
-          <w:bCs/>
-          <w:i w:val="0"/>
-          <w:iCs/>
-        </w:rPr>
-        <w:t>examId</w:t>
-      </w:r>
-      <w:proofErr w:type="spellEnd"/>
-      <w:r>
-        <w:rPr>
-          <w:rFonts w:ascii="Times New Roman" w:hAnsi="Times New Roman"/>
-          <w:b w:val="0"/>
-          <w:bCs/>
-          <w:i w:val="0"/>
-          <w:iCs/>
-        </w:rPr>
-        <w:t xml:space="preserve">, </w:t>
-      </w:r>
-      <w:proofErr w:type="spellStart"/>
-      <w:r>
-        <w:rPr>
-          <w:rFonts w:ascii="Times New Roman" w:hAnsi="Times New Roman"/>
-          <w:b w:val="0"/>
-          <w:bCs/>
-          <w:i w:val="0"/>
-          <w:iCs/>
-        </w:rPr>
-        <w:t>orderId</w:t>
-      </w:r>
-      <w:proofErr w:type="spellEnd"/>
+        <w:t xml:space="preserve"> examId, orderId</w:t>
+      </w:r>
     </w:p>
     <w:p>
       <w:pPr>
@@ -30258,23 +29066,7 @@
           <w:i w:val="0"/>
           <w:iCs/>
         </w:rPr>
-        <w:t xml:space="preserve">Step 7: Recorded EKG Exams associated with the current Order are displayed in a </w:t>
-      </w:r>
-      <w:proofErr w:type="gramStart"/>
-      <w:r>
-        <w:rPr>
-          <w:i w:val="0"/>
-          <w:iCs/>
-        </w:rPr>
-        <w:t>results</w:t>
-      </w:r>
-      <w:proofErr w:type="gramEnd"/>
-      <w:r>
-        <w:rPr>
-          <w:i w:val="0"/>
-          <w:iCs/>
-        </w:rPr>
-        <w:t xml:space="preserve"> </w:t>
+        <w:t xml:space="preserve">Step 7: Recorded EKG Exams associated with the current Order are displayed in a results </w:t>
       </w:r>
       <w:r>
         <w:rPr>
@@ -30754,73 +29546,7 @@
           <w:i w:val="0"/>
           <w:iCs/>
         </w:rPr>
-        <w:t xml:space="preserve"> medical record number, </w:t>
-      </w:r>
-      <w:proofErr w:type="spellStart"/>
-      <w:r>
-        <w:rPr>
-          <w:rFonts w:ascii="Times New Roman" w:hAnsi="Times New Roman"/>
-          <w:b w:val="0"/>
-          <w:bCs/>
-          <w:i w:val="0"/>
-          <w:iCs/>
-        </w:rPr>
-        <w:t>firstname</w:t>
-      </w:r>
-      <w:proofErr w:type="spellEnd"/>
-      <w:r>
-        <w:rPr>
-          <w:rFonts w:ascii="Times New Roman" w:hAnsi="Times New Roman"/>
-          <w:b w:val="0"/>
-          <w:bCs/>
-          <w:i w:val="0"/>
-          <w:iCs/>
-        </w:rPr>
-        <w:t xml:space="preserve">, </w:t>
-      </w:r>
-      <w:proofErr w:type="spellStart"/>
-      <w:r>
-        <w:rPr>
-          <w:rFonts w:ascii="Times New Roman" w:hAnsi="Times New Roman"/>
-          <w:b w:val="0"/>
-          <w:bCs/>
-          <w:i w:val="0"/>
-          <w:iCs/>
-        </w:rPr>
-        <w:t>middlename</w:t>
-      </w:r>
-      <w:proofErr w:type="spellEnd"/>
-      <w:r>
-        <w:rPr>
-          <w:rFonts w:ascii="Times New Roman" w:hAnsi="Times New Roman"/>
-          <w:b w:val="0"/>
-          <w:bCs/>
-          <w:i w:val="0"/>
-          <w:iCs/>
-        </w:rPr>
-        <w:t xml:space="preserve">, last name, order </w:t>
-      </w:r>
-      <w:proofErr w:type="spellStart"/>
-      <w:r>
-        <w:rPr>
-          <w:rFonts w:ascii="Times New Roman" w:hAnsi="Times New Roman"/>
-          <w:b w:val="0"/>
-          <w:bCs/>
-          <w:i w:val="0"/>
-          <w:iCs/>
-        </w:rPr>
-        <w:t>daterange</w:t>
-      </w:r>
-      <w:proofErr w:type="spellEnd"/>
-      <w:r>
-        <w:rPr>
-          <w:rFonts w:ascii="Times New Roman" w:hAnsi="Times New Roman"/>
-          <w:b w:val="0"/>
-          <w:bCs/>
-          <w:i w:val="0"/>
-          <w:iCs/>
-        </w:rPr>
-        <w:t xml:space="preserve">, </w:t>
+        <w:t xml:space="preserve"> medical record number, firstname, middlename, last name, order daterange, </w:t>
       </w:r>
       <w:r>
         <w:rPr>
@@ -30831,41 +29557,8 @@
           <w:iCs/>
         </w:rPr>
         <w:tab/>
-      </w:r>
-      <w:proofErr w:type="spellStart"/>
-      <w:r>
-        <w:rPr>
-          <w:rFonts w:ascii="Times New Roman" w:hAnsi="Times New Roman"/>
-          <w:b w:val="0"/>
-          <w:bCs/>
-          <w:i w:val="0"/>
-          <w:iCs/>
-        </w:rPr>
-        <w:t>orderingmd</w:t>
-      </w:r>
-      <w:proofErr w:type="spellEnd"/>
-      <w:r>
-        <w:rPr>
-          <w:rFonts w:ascii="Times New Roman" w:hAnsi="Times New Roman"/>
-          <w:b w:val="0"/>
-          <w:bCs/>
-          <w:i w:val="0"/>
-          <w:iCs/>
-        </w:rPr>
-        <w:t xml:space="preserve">, </w:t>
-      </w:r>
-      <w:proofErr w:type="spellStart"/>
-      <w:r>
-        <w:rPr>
-          <w:rFonts w:ascii="Times New Roman" w:hAnsi="Times New Roman"/>
-          <w:b w:val="0"/>
-          <w:bCs/>
-          <w:i w:val="0"/>
-          <w:iCs/>
-        </w:rPr>
-        <w:t>orderid</w:t>
-      </w:r>
-      <w:proofErr w:type="spellEnd"/>
+        <w:t>orderingmd, orderid</w:t>
+      </w:r>
     </w:p>
     <w:p>
       <w:pPr>
@@ -31011,43 +29704,8 @@
           <w:i w:val="0"/>
         </w:rPr>
         <w:tab/>
-      </w:r>
-      <w:proofErr w:type="spellStart"/>
-      <w:r>
-        <w:rPr>
-          <w:i w:val="0"/>
-        </w:rPr>
-        <w:t>daterange</w:t>
-      </w:r>
-      <w:proofErr w:type="spellEnd"/>
-      <w:r>
-        <w:rPr>
-          <w:i w:val="0"/>
-        </w:rPr>
-        <w:t xml:space="preserve">, </w:t>
-      </w:r>
-      <w:proofErr w:type="spellStart"/>
-      <w:r>
-        <w:rPr>
-          <w:i w:val="0"/>
-        </w:rPr>
-        <w:t>orderingmd</w:t>
-      </w:r>
-      <w:proofErr w:type="spellEnd"/>
-      <w:r>
-        <w:rPr>
-          <w:i w:val="0"/>
-        </w:rPr>
-        <w:t xml:space="preserve">, </w:t>
-      </w:r>
-      <w:proofErr w:type="spellStart"/>
-      <w:r>
-        <w:rPr>
-          <w:i w:val="0"/>
-        </w:rPr>
-        <w:t>orderid</w:t>
-      </w:r>
-      <w:proofErr w:type="spellEnd"/>
+        <w:t>daterange, orderingmd, orderid</w:t>
+      </w:r>
     </w:p>
     <w:p>
       <w:pPr>
@@ -31507,20 +30165,8 @@
           <w:i w:val="0"/>
           <w:iCs/>
         </w:rPr>
-        <w:t xml:space="preserve"> </w:t>
-      </w:r>
-      <w:proofErr w:type="spellStart"/>
-      <w:r>
-        <w:rPr>
-          <w:rFonts w:ascii="Times New Roman" w:hAnsi="Times New Roman"/>
-          <w:b w:val="0"/>
-          <w:bCs/>
-          <w:i w:val="0"/>
-          <w:iCs/>
-        </w:rPr>
-        <w:t>examId</w:t>
-      </w:r>
-      <w:proofErr w:type="spellEnd"/>
+        <w:t xml:space="preserve"> examId</w:t>
+      </w:r>
     </w:p>
     <w:p>
       <w:pPr>
@@ -31769,23 +30415,7 @@
           <w:i w:val="0"/>
           <w:iCs/>
         </w:rPr>
-        <w:t xml:space="preserve">Step 7: Recorded EKG Exams associated with the current Order are displayed in a </w:t>
-      </w:r>
-      <w:proofErr w:type="gramStart"/>
-      <w:r>
-        <w:rPr>
-          <w:i w:val="0"/>
-          <w:iCs/>
-        </w:rPr>
-        <w:t>results</w:t>
-      </w:r>
-      <w:proofErr w:type="gramEnd"/>
-      <w:r>
-        <w:rPr>
-          <w:i w:val="0"/>
-          <w:iCs/>
-        </w:rPr>
-        <w:t xml:space="preserve"> </w:t>
+        <w:t xml:space="preserve">Step 7: Recorded EKG Exams associated with the current Order are displayed in a results </w:t>
       </w:r>
       <w:r>
         <w:rPr>

</xml_diff>